<commit_message>
added more user stories, written case started
</commit_message>
<xml_diff>
--- a/docs/documentation.docx
+++ b/docs/documentation.docx
@@ -555,22 +555,15 @@
     <w:p>
       <w:pPr>
         <w:pStyle w:val="ListParagraph"/>
-        <w:suppressLineNumbers w:val="0"/>
-        <w:bidi w:val="0"/>
-        <w:spacing w:before="0" w:beforeAutospacing="off" w:after="0" w:afterAutospacing="off" w:line="259" w:lineRule="auto"/>
-        <w:ind w:left="0" w:right="0"/>
-        <w:jc w:val="left"/>
-      </w:pPr>
-      <w:r>
-        <w:rPr/>
+        <w:spacing w:line="259" w:lineRule="auto"/>
+      </w:pPr>
+      <w:r>
         <w:t>The purpose of this document is to be able to describe the web-application “</w:t>
       </w:r>
       <w:r>
-        <w:rPr/>
         <w:t xml:space="preserve">Local Link” in detail. </w:t>
       </w:r>
       <w:r>
-        <w:rPr/>
         <w:t>We will review specifics on how the application works, the intended audience, and use cases and user stories.</w:t>
       </w:r>
     </w:p>
@@ -594,7 +587,6 @@
         <w:tc>
           <w:tcPr>
             <w:tcW w:w="3005" w:type="dxa"/>
-            <w:tcMar/>
           </w:tcPr>
           <w:p>
             <w:pPr>
@@ -608,7 +600,6 @@
         <w:tc>
           <w:tcPr>
             <w:tcW w:w="3005" w:type="dxa"/>
-            <w:tcMar/>
           </w:tcPr>
           <w:p>
             <w:pPr>
@@ -622,7 +613,6 @@
         <w:tc>
           <w:tcPr>
             <w:tcW w:w="3006" w:type="dxa"/>
-            <w:tcMar/>
           </w:tcPr>
           <w:p>
             <w:pPr>
@@ -638,14 +628,12 @@
         <w:tc>
           <w:tcPr>
             <w:tcW w:w="3005" w:type="dxa"/>
-            <w:tcMar/>
           </w:tcPr>
           <w:p>
             <w:pPr>
               <w:pStyle w:val="ListParagraph"/>
             </w:pPr>
             <w:r>
-              <w:rPr/>
               <w:t>0.0</w:t>
             </w:r>
           </w:p>
@@ -653,22 +641,18 @@
         <w:tc>
           <w:tcPr>
             <w:tcW w:w="3005" w:type="dxa"/>
-            <w:tcMar/>
           </w:tcPr>
           <w:p>
             <w:pPr>
               <w:pStyle w:val="ListParagraph"/>
             </w:pPr>
             <w:r>
-              <w:rPr/>
               <w:t>3</w:t>
             </w:r>
             <w:r>
-              <w:rPr/>
               <w:t>/</w:t>
             </w:r>
             <w:r>
-              <w:rPr/>
               <w:t>15/2024</w:t>
             </w:r>
           </w:p>
@@ -676,19 +660,13 @@
         <w:tc>
           <w:tcPr>
             <w:tcW w:w="3006" w:type="dxa"/>
-            <w:tcMar/>
           </w:tcPr>
           <w:p>
             <w:pPr>
               <w:pStyle w:val="ListParagraph"/>
-              <w:suppressLineNumbers w:val="0"/>
-              <w:bidi w:val="0"/>
-              <w:spacing w:before="0" w:beforeAutospacing="off" w:after="0" w:afterAutospacing="off" w:line="259" w:lineRule="auto"/>
-              <w:ind w:left="0" w:right="0"/>
-              <w:jc w:val="left"/>
+              <w:spacing w:line="259" w:lineRule="auto"/>
             </w:pPr>
             <w:r>
-              <w:rPr/>
               <w:t>Initial Documents</w:t>
             </w:r>
           </w:p>
@@ -698,7 +676,6 @@
         <w:tc>
           <w:tcPr>
             <w:tcW w:w="3005" w:type="dxa"/>
-            <w:tcMar/>
           </w:tcPr>
           <w:p>
             <w:pPr>
@@ -709,7 +686,6 @@
         <w:tc>
           <w:tcPr>
             <w:tcW w:w="3005" w:type="dxa"/>
-            <w:tcMar/>
           </w:tcPr>
           <w:p>
             <w:pPr>
@@ -720,9 +696,8 @@
         <w:tc>
           <w:tcPr>
             <w:tcW w:w="3006" w:type="dxa"/>
-            <w:tcMar/>
-          </w:tcPr>
-          <w:p w14:noSpellErr="1">
+          </w:tcPr>
+          <w:p>
             <w:pPr>
               <w:pStyle w:val="ListParagraph"/>
             </w:pPr>
@@ -753,15 +728,12 @@
         <w:pStyle w:val="ParagraphTextStyle"/>
       </w:pPr>
       <w:r>
-        <w:rPr/>
         <w:t>This document serves as a comprehensive guide for the development and understanding of the software project titled "</w:t>
       </w:r>
       <w:r>
-        <w:rPr/>
         <w:t>Local Link</w:t>
       </w:r>
       <w:r>
-        <w:rPr/>
         <w:t>"</w:t>
       </w:r>
     </w:p>
@@ -802,46 +774,28 @@
         <w:pStyle w:val="Heading2"/>
       </w:pPr>
       <w:r>
-        <w:rPr/>
         <w:t>Introduction</w:t>
       </w:r>
     </w:p>
     <w:p>
       <w:pPr>
         <w:pStyle w:val="ListParagraph"/>
-        <w:suppressLineNumbers w:val="0"/>
-        <w:bidi w:val="0"/>
-        <w:spacing w:before="0" w:beforeAutospacing="off" w:after="0" w:afterAutospacing="off" w:line="259" w:lineRule="auto"/>
-        <w:ind w:left="0" w:right="0"/>
-        <w:jc w:val="left"/>
-      </w:pPr>
-      <w:r>
-        <w:rPr/>
+        <w:spacing w:line="259" w:lineRule="auto"/>
+      </w:pPr>
+      <w:r>
         <w:t xml:space="preserve">“Local Link” will be a web application used for connecting communities together. </w:t>
       </w:r>
       <w:r>
-        <w:rPr/>
         <w:t>Workers will be able to list their own qualifications for home improvement (upon verification), while users can list their needs.</w:t>
       </w:r>
       <w:r>
-        <w:rPr/>
         <w:t xml:space="preserve"> </w:t>
       </w:r>
       <w:r>
-        <w:rPr/>
         <w:t xml:space="preserve">The </w:t>
       </w:r>
       <w:r>
-        <w:rPr/>
-        <w:t xml:space="preserve">workers will then be able to accept jobs based on their qualifications and the app will </w:t>
-      </w:r>
-      <w:r>
-        <w:rPr/>
-        <w:t>facilitate</w:t>
-      </w:r>
-      <w:r>
-        <w:rPr/>
-        <w:t xml:space="preserve"> communication between the two parties.</w:t>
+        <w:t>workers will then be able to accept jobs based on their qualifications and the app will facilitate communication between the two parties.</w:t>
       </w:r>
     </w:p>
     <w:p>
@@ -862,59 +816,42 @@
         <w:pStyle w:val="ParagraphTextStyle"/>
       </w:pPr>
       <w:r>
-        <w:rPr/>
         <w:t>"</w:t>
       </w:r>
       <w:r>
-        <w:rPr/>
         <w:t>Local Link</w:t>
       </w:r>
       <w:r>
-        <w:rPr/>
         <w:t xml:space="preserve">" is a web-based </w:t>
       </w:r>
       <w:r>
-        <w:rPr/>
         <w:t>home improvement job listing</w:t>
       </w:r>
       <w:r>
-        <w:rPr/>
-        <w:t xml:space="preserve"> </w:t>
-      </w:r>
-      <w:r>
-        <w:rPr/>
-        <w:t>system designed for small businesses</w:t>
-      </w:r>
-      <w:r>
-        <w:rPr/>
+        <w:t xml:space="preserve"> system designed for small businesses</w:t>
+      </w:r>
+      <w:r>
         <w:t xml:space="preserve"> and people in need of home improvement</w:t>
       </w:r>
       <w:r>
-        <w:rPr/>
         <w:t xml:space="preserve">. It streamlines </w:t>
       </w:r>
       <w:r>
-        <w:rPr/>
         <w:t>job postings</w:t>
       </w:r>
       <w:r>
-        <w:rPr/>
         <w:t xml:space="preserve">, </w:t>
       </w:r>
       <w:r>
-        <w:rPr/>
         <w:t>communication</w:t>
       </w:r>
       <w:r>
-        <w:rPr/>
         <w:t xml:space="preserve">, and </w:t>
       </w:r>
       <w:r>
-        <w:rPr/>
         <w:t>payment between parties</w:t>
       </w:r>
       <w:r>
-        <w:rPr/>
         <w:t>.</w:t>
       </w:r>
     </w:p>
@@ -931,24 +868,19 @@
         <w:pStyle w:val="ParagraphTextStyle"/>
         <w:numPr>
           <w:ilvl w:val="0"/>
-          <w:numId w:val="1"/>
+          <w:numId w:val="4"/>
         </w:numPr>
-        <w:rPr/>
-      </w:pPr>
-      <w:r>
-        <w:rPr/>
+      </w:pPr>
+      <w:r>
         <w:t>Host</w:t>
       </w:r>
       <w:r>
-        <w:rPr/>
         <w:t xml:space="preserve"> job postings for home </w:t>
       </w:r>
       <w:r>
-        <w:rPr/>
         <w:t>improvement</w:t>
       </w:r>
       <w:r>
-        <w:rPr/>
         <w:t>.</w:t>
       </w:r>
     </w:p>
@@ -957,16 +889,13 @@
         <w:pStyle w:val="ParagraphTextStyle"/>
         <w:numPr>
           <w:ilvl w:val="0"/>
-          <w:numId w:val="1"/>
+          <w:numId w:val="4"/>
         </w:numPr>
-        <w:rPr/>
-      </w:pPr>
-      <w:r>
-        <w:rPr/>
+      </w:pPr>
+      <w:r>
         <w:t>Host job listings for home improvement needs</w:t>
       </w:r>
       <w:r>
-        <w:rPr/>
         <w:t>.</w:t>
       </w:r>
     </w:p>
@@ -975,20 +904,16 @@
         <w:pStyle w:val="ParagraphTextStyle"/>
         <w:numPr>
           <w:ilvl w:val="0"/>
-          <w:numId w:val="1"/>
+          <w:numId w:val="4"/>
         </w:numPr>
-        <w:rPr/>
-      </w:pPr>
-      <w:r>
-        <w:rPr/>
+      </w:pPr>
+      <w:r>
         <w:t xml:space="preserve">Provide </w:t>
       </w:r>
       <w:r>
-        <w:rPr/>
         <w:t>transactions</w:t>
       </w:r>
       <w:r>
-        <w:rPr/>
         <w:t>.</w:t>
       </w:r>
     </w:p>
@@ -997,17 +922,11 @@
         <w:pStyle w:val="ParagraphTextStyle"/>
         <w:numPr>
           <w:ilvl w:val="0"/>
-          <w:numId w:val="1"/>
+          <w:numId w:val="4"/>
         </w:numPr>
-        <w:rPr/>
-      </w:pPr>
-      <w:r>
-        <w:rPr/>
-        <w:t>Have the ability to</w:t>
-      </w:r>
-      <w:r>
-        <w:rPr/>
-        <w:t xml:space="preserve"> rate the performance of the worker who completed the job.</w:t>
+      </w:pPr>
+      <w:r>
+        <w:t>Have the ability to rate the performance of the worker who completed the job.</w:t>
       </w:r>
     </w:p>
     <w:p>
@@ -1028,23 +947,18 @@
         <w:pStyle w:val="ListParagraph"/>
       </w:pPr>
       <w:r>
-        <w:rPr/>
         <w:t>(D</w:t>
       </w:r>
       <w:r>
-        <w:rPr/>
         <w:t>efine key terms and acronyms used throughout the document</w:t>
       </w:r>
       <w:r>
-        <w:rPr/>
         <w:t>, unless they are commonly known to each possible stakeholder (e.g., “Cell phone”) AND used with their common meaning</w:t>
       </w:r>
       <w:r>
-        <w:rPr/>
         <w:t>.</w:t>
       </w:r>
       <w:r>
-        <w:rPr/>
         <w:t xml:space="preserve"> Do not expect your stakeholders to be experts. If in doubt, define a term.)</w:t>
       </w:r>
     </w:p>
@@ -1053,34 +967,45 @@
         <w:pStyle w:val="ParagraphTextStyle"/>
         <w:numPr>
           <w:ilvl w:val="0"/>
-          <w:numId w:val="1"/>
+          <w:numId w:val="6"/>
         </w:numPr>
-        <w:suppressLineNumbers w:val="0"/>
-        <w:bidi w:val="0"/>
-        <w:spacing w:before="144" w:beforeAutospacing="off" w:after="72" w:afterAutospacing="off" w:line="276" w:lineRule="auto"/>
-        <w:ind w:left="720" w:right="0" w:hanging="360"/>
-        <w:jc w:val="left"/>
-        <w:rPr/>
-      </w:pPr>
-      <w:r>
-        <w:rPr>
-          <w:b w:val="1"/>
-          <w:bCs w:val="1"/>
-        </w:rPr>
-        <w:t xml:space="preserve">... : </w:t>
-      </w:r>
-      <w:r>
-        <w:rPr>
-          <w:b w:val="0"/>
-          <w:bCs w:val="0"/>
-        </w:rPr>
-        <w:t>...</w:t>
-      </w:r>
-    </w:p>
-    <w:p>
-      <w:pPr>
-        <w:pStyle w:val="Heading2"/>
-      </w:pPr>
+      </w:pPr>
+      <w:r>
+        <w:rPr>
+          <w:b/>
+          <w:bCs/>
+        </w:rPr>
+        <w:t>Employer</w:t>
+      </w:r>
+      <w:r>
+        <w:rPr>
+          <w:b/>
+          <w:bCs/>
+        </w:rPr>
+        <w:t xml:space="preserve">: </w:t>
+      </w:r>
+      <w:r>
+        <w:t xml:space="preserve"> A service seeker that hires workers to complete a job.</w:t>
+      </w:r>
+    </w:p>
+    <w:p>
+      <w:pPr>
+        <w:pStyle w:val="ParagraphTextStyle"/>
+        <w:numPr>
+          <w:ilvl w:val="0"/>
+          <w:numId w:val="5"/>
+        </w:numPr>
+      </w:pPr>
+      <w:r>
+        <w:rPr>
+          <w:b/>
+          <w:bCs/>
+        </w:rPr>
+        <w:t xml:space="preserve">Worker: </w:t>
+      </w:r>
+      <w:r>
+        <w:t>A service provider with required skills hired by an employer.</w:t>
+      </w:r>
     </w:p>
     <w:p>
       <w:pPr>
@@ -1091,6 +1016,7 @@
         </w:rPr>
       </w:pPr>
       <w:r>
+        <w:lastRenderedPageBreak/>
         <w:br w:type="page"/>
       </w:r>
     </w:p>
@@ -1181,22 +1107,17 @@
           <w:ilvl w:val="0"/>
           <w:numId w:val="2"/>
         </w:numPr>
-        <w:rPr/>
-      </w:pPr>
-      <w:r>
-        <w:rPr/>
+      </w:pPr>
+      <w:r>
         <w:t xml:space="preserve">As a registered user, I want to </w:t>
       </w:r>
       <w:r>
-        <w:rPr/>
         <w:t>l</w:t>
       </w:r>
       <w:r>
-        <w:rPr/>
         <w:t>ist a job for a plumber and find qualified individuals in my area that are highly rated and can do the job well</w:t>
       </w:r>
       <w:r>
-        <w:rPr/>
         <w:t>.</w:t>
       </w:r>
     </w:p>
@@ -1207,34 +1128,26 @@
           <w:ilvl w:val="0"/>
           <w:numId w:val="2"/>
         </w:numPr>
-        <w:rPr/>
-      </w:pPr>
-      <w:r>
-        <w:rPr/>
+      </w:pPr>
+      <w:r>
         <w:t xml:space="preserve">As </w:t>
       </w:r>
       <w:r>
-        <w:rPr/>
         <w:t xml:space="preserve">a professional </w:t>
       </w:r>
       <w:r>
-        <w:rPr/>
         <w:t>in home</w:t>
       </w:r>
       <w:r>
-        <w:rPr/>
         <w:t xml:space="preserve"> design</w:t>
       </w:r>
       <w:r>
-        <w:rPr/>
         <w:t xml:space="preserve">, I </w:t>
       </w:r>
       <w:r>
-        <w:rPr/>
         <w:t>want to be able to list my home design services to individuals who are in need</w:t>
       </w:r>
       <w:r>
-        <w:rPr/>
         <w:t>.</w:t>
       </w:r>
     </w:p>
@@ -1245,41 +1158,100 @@
           <w:ilvl w:val="0"/>
           <w:numId w:val="2"/>
         </w:numPr>
-        <w:rPr/>
-      </w:pPr>
-      <w:r>
-        <w:rPr/>
+      </w:pPr>
+      <w:r>
         <w:t xml:space="preserve">As a </w:t>
       </w:r>
       <w:r>
-        <w:rPr/>
         <w:t>plumber</w:t>
       </w:r>
       <w:r>
-        <w:rPr/>
         <w:t xml:space="preserve">, I want to </w:t>
       </w:r>
       <w:r>
-        <w:rPr/>
-        <w:t xml:space="preserve">excel and get high ratings </w:t>
-      </w:r>
-      <w:r>
-        <w:rPr/>
-        <w:t>to</w:t>
-      </w:r>
-      <w:r>
-        <w:rPr/>
-        <w:t xml:space="preserve"> get more jobs in my local area</w:t>
-      </w:r>
-      <w:r>
-        <w:rPr/>
+        <w:t>excel and get high ratings to get more jobs in my local area</w:t>
+      </w:r>
+      <w:r>
         <w:t>.</w:t>
       </w:r>
     </w:p>
     <w:p>
       <w:pPr>
-        <w:pStyle w:val="Heading3"/>
-      </w:pPr>
+        <w:pStyle w:val="ParagraphTextStyle"/>
+        <w:numPr>
+          <w:ilvl w:val="0"/>
+          <w:numId w:val="2"/>
+        </w:numPr>
+      </w:pPr>
+      <w:r>
+        <w:t>As a registered employee, I want to view worker postings so that I can choose the worker with the skillset that I need.</w:t>
+      </w:r>
+    </w:p>
+    <w:p>
+      <w:pPr>
+        <w:pStyle w:val="ParagraphTextStyle"/>
+        <w:numPr>
+          <w:ilvl w:val="0"/>
+          <w:numId w:val="2"/>
+        </w:numPr>
+      </w:pPr>
+      <w:r>
+        <w:t>As a registered worker, I want to view job requests so that I can choose which job to accept.</w:t>
+      </w:r>
+    </w:p>
+    <w:p>
+      <w:pPr>
+        <w:pStyle w:val="ParagraphTextStyle"/>
+        <w:numPr>
+          <w:ilvl w:val="0"/>
+          <w:numId w:val="2"/>
+        </w:numPr>
+      </w:pPr>
+      <w:r>
+        <w:t xml:space="preserve">As a registered worker, I want to be able to reject job requests so that my job list is not big, </w:t>
+      </w:r>
+    </w:p>
+    <w:p>
+      <w:pPr>
+        <w:pStyle w:val="ParagraphTextStyle"/>
+        <w:numPr>
+          <w:ilvl w:val="0"/>
+          <w:numId w:val="2"/>
+        </w:numPr>
+      </w:pPr>
+      <w:r>
+        <w:t>As a registered employee, I want to rate and review workers so that other employers can make good hiring decisions.</w:t>
+      </w:r>
+    </w:p>
+    <w:p>
+      <w:pPr>
+        <w:pStyle w:val="ParagraphTextStyle"/>
+        <w:numPr>
+          <w:ilvl w:val="0"/>
+          <w:numId w:val="2"/>
+        </w:numPr>
+      </w:pPr>
+      <w:r>
+        <w:t xml:space="preserve">As a registered worker, I want to add skills to my profile </w:t>
+      </w:r>
+      <w:r>
+        <w:t>so</w:t>
+      </w:r>
+      <w:r>
+        <w:t xml:space="preserve"> that they can be advertised in job postings. </w:t>
+      </w:r>
+    </w:p>
+    <w:p>
+      <w:pPr>
+        <w:pStyle w:val="ParagraphTextStyle"/>
+        <w:numPr>
+          <w:ilvl w:val="0"/>
+          <w:numId w:val="2"/>
+        </w:numPr>
+      </w:pPr>
+      <w:r>
+        <w:t>As a registered employee, I want to filter job postings so that I can select the correct worker.</w:t>
+      </w:r>
     </w:p>
     <w:p>
       <w:pPr>
@@ -1327,7 +1299,10 @@
               <w:pStyle w:val="Heading3"/>
             </w:pPr>
             <w:r>
-              <w:t>UC-2 Add new Product to Inventory</w:t>
+              <w:t>UC-</w:t>
+            </w:r>
+            <w:r>
+              <w:t>6 Reject Posting</w:t>
             </w:r>
           </w:p>
         </w:tc>
@@ -1355,7 +1330,7 @@
               <w:pStyle w:val="Heading3"/>
             </w:pPr>
             <w:r>
-              <w:t>Update inventory with new product name and quantity</w:t>
+              <w:t>Remove job posting from list of available jobs</w:t>
             </w:r>
           </w:p>
         </w:tc>
@@ -1383,7 +1358,10 @@
               <w:pStyle w:val="Heading3"/>
             </w:pPr>
             <w:r>
-              <w:t>User Story #2</w:t>
+              <w:t>User Story #</w:t>
+            </w:r>
+            <w:r>
+              <w:t>5</w:t>
             </w:r>
           </w:p>
         </w:tc>
@@ -1496,6 +1474,7 @@
           <w:b/>
           <w:bCs/>
         </w:rPr>
+        <w:lastRenderedPageBreak/>
         <w:t xml:space="preserve">Table </w:t>
       </w:r>
       <w:r>
@@ -2034,7 +2013,6 @@
           <w:b/>
           <w:bCs/>
         </w:rPr>
-        <w:lastRenderedPageBreak/>
         <w:t xml:space="preserve">Table </w:t>
       </w:r>
       <w:r>
@@ -2409,7 +2387,7 @@
     <w:sectPr>
       <w:headerReference w:type="default" r:id="rId7"/>
       <w:footerReference w:type="default" r:id="rId8"/>
-      <w:pgSz w:w="11906" w:h="16838" w:orient="portrait"/>
+      <w:pgSz w:w="11906" w:h="16838"/>
       <w:pgMar w:top="30" w:right="1440" w:bottom="1440" w:left="1440" w:header="708" w:footer="20" w:gutter="0"/>
       <w:cols w:space="720"/>
       <w:docGrid w:linePitch="360"/>
@@ -2528,7 +2506,7 @@
         <w:noProof/>
         <w:color w:val="4472C4" w:themeColor="accent1"/>
       </w:rPr>
-      <w:t>4</w:t>
+      <w:t>5</w:t>
     </w:r>
     <w:r>
       <w:rPr>
@@ -2589,6 +2567,119 @@
 <file path=word/numbering.xml><?xml version="1.0" encoding="utf-8"?>
 <w:numbering xmlns:wpc="http://schemas.microsoft.com/office/word/2010/wordprocessingCanvas" xmlns:cx="http://schemas.microsoft.com/office/drawing/2014/chartex" xmlns:cx1="http://schemas.microsoft.com/office/drawing/2015/9/8/chartex" xmlns:cx2="http://schemas.microsoft.com/office/drawing/2015/10/21/chartex" xmlns:cx3="http://schemas.microsoft.com/office/drawing/2016/5/9/chartex" xmlns:cx4="http://schemas.microsoft.com/office/drawing/2016/5/10/chartex" xmlns:cx5="http://schemas.microsoft.com/office/drawing/2016/5/11/chartex" xmlns:cx6="http://schemas.microsoft.com/office/drawing/2016/5/12/chartex" xmlns:cx7="http://schemas.microsoft.com/office/drawing/2016/5/13/chartex" xmlns:cx8="http://schemas.microsoft.com/office/drawing/2016/5/14/chartex" xmlns:mc="http://schemas.openxmlformats.org/markup-compatibility/2006" xmlns:aink="http://schemas.microsoft.com/office/drawing/2016/ink" xmlns:am3d="http://schemas.microsoft.com/office/drawing/2017/model3d" xmlns:o="urn:schemas-microsoft-com:office:office" xmlns:oel="http://schemas.microsoft.com/office/2019/extlst" xmlns:r="http://schemas.openxmlformats.org/officeDocument/2006/relationships" xmlns:m="http://schemas.openxmlformats.org/officeDocument/2006/math" xmlns:v="urn:schemas-microsoft-com:vml" xmlns:wp14="http://schemas.microsoft.com/office/word/2010/wordprocessingDrawing" xmlns:wp="http://schemas.openxmlformats.org/drawingml/2006/wordprocessingDrawing" xmlns:w10="urn:schemas-microsoft-com:office:word" xmlns:w="http://schemas.openxmlformats.org/wordprocessingml/2006/main" xmlns:w14="http://schemas.microsoft.com/office/word/2010/wordml" xmlns:w15="http://schemas.microsoft.com/office/word/2012/wordml" xmlns:w16cex="http://schemas.microsoft.com/office/word/2018/wordml/cex" xmlns:w16cid="http://schemas.microsoft.com/office/word/2016/wordml/cid" xmlns:w16="http://schemas.microsoft.com/office/word/2018/wordml" xmlns:w16sdtdh="http://schemas.microsoft.com/office/word/2020/wordml/sdtdatahash" xmlns:w16se="http://schemas.microsoft.com/office/word/2015/wordml/symex" xmlns:wpg="http://schemas.microsoft.com/office/word/2010/wordprocessingGroup" xmlns:wpi="http://schemas.microsoft.com/office/word/2010/wordprocessingInk" xmlns:wne="http://schemas.microsoft.com/office/word/2006/wordml" xmlns:wps="http://schemas.microsoft.com/office/word/2010/wordprocessingShape" mc:Ignorable="w14 w15 w16se w16cid w16 w16cex w16sdtdh wp14">
   <w:abstractNum w:abstractNumId="0" w15:restartNumberingAfterBreak="0">
+    <w:nsid w:val="02274032"/>
+    <w:multiLevelType w:val="hybridMultilevel"/>
+    <w:tmpl w:val="E10C06B8"/>
+    <w:lvl w:ilvl="0" w:tplc="04090001">
+      <w:start w:val="1"/>
+      <w:numFmt w:val="bullet"/>
+      <w:lvlText w:val=""/>
+      <w:lvlJc w:val="left"/>
+      <w:pPr>
+        <w:ind w:left="1080" w:hanging="360"/>
+      </w:pPr>
+      <w:rPr>
+        <w:rFonts w:ascii="Symbol" w:hAnsi="Symbol" w:hint="default"/>
+      </w:rPr>
+    </w:lvl>
+    <w:lvl w:ilvl="1" w:tplc="04090003" w:tentative="1">
+      <w:start w:val="1"/>
+      <w:numFmt w:val="bullet"/>
+      <w:lvlText w:val="o"/>
+      <w:lvlJc w:val="left"/>
+      <w:pPr>
+        <w:ind w:left="1800" w:hanging="360"/>
+      </w:pPr>
+      <w:rPr>
+        <w:rFonts w:ascii="Courier New" w:hAnsi="Courier New" w:cs="Courier New" w:hint="default"/>
+      </w:rPr>
+    </w:lvl>
+    <w:lvl w:ilvl="2" w:tplc="04090005" w:tentative="1">
+      <w:start w:val="1"/>
+      <w:numFmt w:val="bullet"/>
+      <w:lvlText w:val=""/>
+      <w:lvlJc w:val="left"/>
+      <w:pPr>
+        <w:ind w:left="2520" w:hanging="360"/>
+      </w:pPr>
+      <w:rPr>
+        <w:rFonts w:ascii="Wingdings" w:hAnsi="Wingdings" w:hint="default"/>
+      </w:rPr>
+    </w:lvl>
+    <w:lvl w:ilvl="3" w:tplc="04090001" w:tentative="1">
+      <w:start w:val="1"/>
+      <w:numFmt w:val="bullet"/>
+      <w:lvlText w:val=""/>
+      <w:lvlJc w:val="left"/>
+      <w:pPr>
+        <w:ind w:left="3240" w:hanging="360"/>
+      </w:pPr>
+      <w:rPr>
+        <w:rFonts w:ascii="Symbol" w:hAnsi="Symbol" w:hint="default"/>
+      </w:rPr>
+    </w:lvl>
+    <w:lvl w:ilvl="4" w:tplc="04090003" w:tentative="1">
+      <w:start w:val="1"/>
+      <w:numFmt w:val="bullet"/>
+      <w:lvlText w:val="o"/>
+      <w:lvlJc w:val="left"/>
+      <w:pPr>
+        <w:ind w:left="3960" w:hanging="360"/>
+      </w:pPr>
+      <w:rPr>
+        <w:rFonts w:ascii="Courier New" w:hAnsi="Courier New" w:cs="Courier New" w:hint="default"/>
+      </w:rPr>
+    </w:lvl>
+    <w:lvl w:ilvl="5" w:tplc="04090005" w:tentative="1">
+      <w:start w:val="1"/>
+      <w:numFmt w:val="bullet"/>
+      <w:lvlText w:val=""/>
+      <w:lvlJc w:val="left"/>
+      <w:pPr>
+        <w:ind w:left="4680" w:hanging="360"/>
+      </w:pPr>
+      <w:rPr>
+        <w:rFonts w:ascii="Wingdings" w:hAnsi="Wingdings" w:hint="default"/>
+      </w:rPr>
+    </w:lvl>
+    <w:lvl w:ilvl="6" w:tplc="04090001" w:tentative="1">
+      <w:start w:val="1"/>
+      <w:numFmt w:val="bullet"/>
+      <w:lvlText w:val=""/>
+      <w:lvlJc w:val="left"/>
+      <w:pPr>
+        <w:ind w:left="5400" w:hanging="360"/>
+      </w:pPr>
+      <w:rPr>
+        <w:rFonts w:ascii="Symbol" w:hAnsi="Symbol" w:hint="default"/>
+      </w:rPr>
+    </w:lvl>
+    <w:lvl w:ilvl="7" w:tplc="04090003" w:tentative="1">
+      <w:start w:val="1"/>
+      <w:numFmt w:val="bullet"/>
+      <w:lvlText w:val="o"/>
+      <w:lvlJc w:val="left"/>
+      <w:pPr>
+        <w:ind w:left="6120" w:hanging="360"/>
+      </w:pPr>
+      <w:rPr>
+        <w:rFonts w:ascii="Courier New" w:hAnsi="Courier New" w:cs="Courier New" w:hint="default"/>
+      </w:rPr>
+    </w:lvl>
+    <w:lvl w:ilvl="8" w:tplc="04090005" w:tentative="1">
+      <w:start w:val="1"/>
+      <w:numFmt w:val="bullet"/>
+      <w:lvlText w:val=""/>
+      <w:lvlJc w:val="left"/>
+      <w:pPr>
+        <w:ind w:left="6840" w:hanging="360"/>
+      </w:pPr>
+      <w:rPr>
+        <w:rFonts w:ascii="Wingdings" w:hAnsi="Wingdings" w:hint="default"/>
+      </w:rPr>
+    </w:lvl>
+  </w:abstractNum>
+  <w:abstractNum w:abstractNumId="1" w15:restartNumberingAfterBreak="0">
     <w:nsid w:val="065B0C9D"/>
     <w:multiLevelType w:val="hybridMultilevel"/>
     <w:tmpl w:val="0AB4E6E2"/>
@@ -2654,7 +2745,120 @@
       <w:lvlJc w:val="left"/>
     </w:lvl>
   </w:abstractNum>
-  <w:abstractNum w:abstractNumId="1" w15:restartNumberingAfterBreak="0">
+  <w:abstractNum w:abstractNumId="2" w15:restartNumberingAfterBreak="0">
+    <w:nsid w:val="3104168B"/>
+    <w:multiLevelType w:val="hybridMultilevel"/>
+    <w:tmpl w:val="25EC3D0A"/>
+    <w:lvl w:ilvl="0" w:tplc="04090001">
+      <w:start w:val="1"/>
+      <w:numFmt w:val="bullet"/>
+      <w:lvlText w:val=""/>
+      <w:lvlJc w:val="left"/>
+      <w:pPr>
+        <w:ind w:left="720" w:hanging="360"/>
+      </w:pPr>
+      <w:rPr>
+        <w:rFonts w:ascii="Symbol" w:hAnsi="Symbol" w:hint="default"/>
+      </w:rPr>
+    </w:lvl>
+    <w:lvl w:ilvl="1" w:tplc="04090003" w:tentative="1">
+      <w:start w:val="1"/>
+      <w:numFmt w:val="bullet"/>
+      <w:lvlText w:val="o"/>
+      <w:lvlJc w:val="left"/>
+      <w:pPr>
+        <w:ind w:left="1440" w:hanging="360"/>
+      </w:pPr>
+      <w:rPr>
+        <w:rFonts w:ascii="Courier New" w:hAnsi="Courier New" w:cs="Courier New" w:hint="default"/>
+      </w:rPr>
+    </w:lvl>
+    <w:lvl w:ilvl="2" w:tplc="04090005" w:tentative="1">
+      <w:start w:val="1"/>
+      <w:numFmt w:val="bullet"/>
+      <w:lvlText w:val=""/>
+      <w:lvlJc w:val="left"/>
+      <w:pPr>
+        <w:ind w:left="2160" w:hanging="360"/>
+      </w:pPr>
+      <w:rPr>
+        <w:rFonts w:ascii="Wingdings" w:hAnsi="Wingdings" w:hint="default"/>
+      </w:rPr>
+    </w:lvl>
+    <w:lvl w:ilvl="3" w:tplc="04090001" w:tentative="1">
+      <w:start w:val="1"/>
+      <w:numFmt w:val="bullet"/>
+      <w:lvlText w:val=""/>
+      <w:lvlJc w:val="left"/>
+      <w:pPr>
+        <w:ind w:left="2880" w:hanging="360"/>
+      </w:pPr>
+      <w:rPr>
+        <w:rFonts w:ascii="Symbol" w:hAnsi="Symbol" w:hint="default"/>
+      </w:rPr>
+    </w:lvl>
+    <w:lvl w:ilvl="4" w:tplc="04090003" w:tentative="1">
+      <w:start w:val="1"/>
+      <w:numFmt w:val="bullet"/>
+      <w:lvlText w:val="o"/>
+      <w:lvlJc w:val="left"/>
+      <w:pPr>
+        <w:ind w:left="3600" w:hanging="360"/>
+      </w:pPr>
+      <w:rPr>
+        <w:rFonts w:ascii="Courier New" w:hAnsi="Courier New" w:cs="Courier New" w:hint="default"/>
+      </w:rPr>
+    </w:lvl>
+    <w:lvl w:ilvl="5" w:tplc="04090005" w:tentative="1">
+      <w:start w:val="1"/>
+      <w:numFmt w:val="bullet"/>
+      <w:lvlText w:val=""/>
+      <w:lvlJc w:val="left"/>
+      <w:pPr>
+        <w:ind w:left="4320" w:hanging="360"/>
+      </w:pPr>
+      <w:rPr>
+        <w:rFonts w:ascii="Wingdings" w:hAnsi="Wingdings" w:hint="default"/>
+      </w:rPr>
+    </w:lvl>
+    <w:lvl w:ilvl="6" w:tplc="04090001" w:tentative="1">
+      <w:start w:val="1"/>
+      <w:numFmt w:val="bullet"/>
+      <w:lvlText w:val=""/>
+      <w:lvlJc w:val="left"/>
+      <w:pPr>
+        <w:ind w:left="5040" w:hanging="360"/>
+      </w:pPr>
+      <w:rPr>
+        <w:rFonts w:ascii="Symbol" w:hAnsi="Symbol" w:hint="default"/>
+      </w:rPr>
+    </w:lvl>
+    <w:lvl w:ilvl="7" w:tplc="04090003" w:tentative="1">
+      <w:start w:val="1"/>
+      <w:numFmt w:val="bullet"/>
+      <w:lvlText w:val="o"/>
+      <w:lvlJc w:val="left"/>
+      <w:pPr>
+        <w:ind w:left="5760" w:hanging="360"/>
+      </w:pPr>
+      <w:rPr>
+        <w:rFonts w:ascii="Courier New" w:hAnsi="Courier New" w:cs="Courier New" w:hint="default"/>
+      </w:rPr>
+    </w:lvl>
+    <w:lvl w:ilvl="8" w:tplc="04090005" w:tentative="1">
+      <w:start w:val="1"/>
+      <w:numFmt w:val="bullet"/>
+      <w:lvlText w:val=""/>
+      <w:lvlJc w:val="left"/>
+      <w:pPr>
+        <w:ind w:left="6480" w:hanging="360"/>
+      </w:pPr>
+      <w:rPr>
+        <w:rFonts w:ascii="Wingdings" w:hAnsi="Wingdings" w:hint="default"/>
+      </w:rPr>
+    </w:lvl>
+  </w:abstractNum>
+  <w:abstractNum w:abstractNumId="3" w15:restartNumberingAfterBreak="0">
     <w:nsid w:val="4B070D2C"/>
     <w:multiLevelType w:val="multilevel"/>
     <w:tmpl w:val="EAF675FC"/>
@@ -2682,7 +2886,7 @@
         <w:ind w:left="1440" w:hanging="360"/>
       </w:pPr>
       <w:rPr>
-        <w:rFonts w:hint="default" w:ascii="Courier New" w:hAnsi="Courier New"/>
+        <w:rFonts w:ascii="Courier New" w:hAnsi="Courier New" w:hint="default"/>
         <w:sz w:val="20"/>
       </w:rPr>
     </w:lvl>
@@ -2771,11 +2975,124 @@
       </w:pPr>
     </w:lvl>
   </w:abstractNum>
-  <w:abstractNum w:abstractNumId="2" w15:restartNumberingAfterBreak="0">
+  <w:abstractNum w:abstractNumId="4" w15:restartNumberingAfterBreak="0">
+    <w:nsid w:val="4D4D447D"/>
+    <w:multiLevelType w:val="hybridMultilevel"/>
+    <w:tmpl w:val="164A59F4"/>
+    <w:lvl w:ilvl="0" w:tplc="04090001">
+      <w:start w:val="1"/>
+      <w:numFmt w:val="bullet"/>
+      <w:lvlText w:val=""/>
+      <w:lvlJc w:val="left"/>
+      <w:pPr>
+        <w:ind w:left="1080" w:hanging="360"/>
+      </w:pPr>
+      <w:rPr>
+        <w:rFonts w:ascii="Symbol" w:hAnsi="Symbol" w:hint="default"/>
+      </w:rPr>
+    </w:lvl>
+    <w:lvl w:ilvl="1" w:tplc="04090003" w:tentative="1">
+      <w:start w:val="1"/>
+      <w:numFmt w:val="bullet"/>
+      <w:lvlText w:val="o"/>
+      <w:lvlJc w:val="left"/>
+      <w:pPr>
+        <w:ind w:left="1800" w:hanging="360"/>
+      </w:pPr>
+      <w:rPr>
+        <w:rFonts w:ascii="Courier New" w:hAnsi="Courier New" w:cs="Courier New" w:hint="default"/>
+      </w:rPr>
+    </w:lvl>
+    <w:lvl w:ilvl="2" w:tplc="04090005" w:tentative="1">
+      <w:start w:val="1"/>
+      <w:numFmt w:val="bullet"/>
+      <w:lvlText w:val=""/>
+      <w:lvlJc w:val="left"/>
+      <w:pPr>
+        <w:ind w:left="2520" w:hanging="360"/>
+      </w:pPr>
+      <w:rPr>
+        <w:rFonts w:ascii="Wingdings" w:hAnsi="Wingdings" w:hint="default"/>
+      </w:rPr>
+    </w:lvl>
+    <w:lvl w:ilvl="3" w:tplc="04090001" w:tentative="1">
+      <w:start w:val="1"/>
+      <w:numFmt w:val="bullet"/>
+      <w:lvlText w:val=""/>
+      <w:lvlJc w:val="left"/>
+      <w:pPr>
+        <w:ind w:left="3240" w:hanging="360"/>
+      </w:pPr>
+      <w:rPr>
+        <w:rFonts w:ascii="Symbol" w:hAnsi="Symbol" w:hint="default"/>
+      </w:rPr>
+    </w:lvl>
+    <w:lvl w:ilvl="4" w:tplc="04090003" w:tentative="1">
+      <w:start w:val="1"/>
+      <w:numFmt w:val="bullet"/>
+      <w:lvlText w:val="o"/>
+      <w:lvlJc w:val="left"/>
+      <w:pPr>
+        <w:ind w:left="3960" w:hanging="360"/>
+      </w:pPr>
+      <w:rPr>
+        <w:rFonts w:ascii="Courier New" w:hAnsi="Courier New" w:cs="Courier New" w:hint="default"/>
+      </w:rPr>
+    </w:lvl>
+    <w:lvl w:ilvl="5" w:tplc="04090005" w:tentative="1">
+      <w:start w:val="1"/>
+      <w:numFmt w:val="bullet"/>
+      <w:lvlText w:val=""/>
+      <w:lvlJc w:val="left"/>
+      <w:pPr>
+        <w:ind w:left="4680" w:hanging="360"/>
+      </w:pPr>
+      <w:rPr>
+        <w:rFonts w:ascii="Wingdings" w:hAnsi="Wingdings" w:hint="default"/>
+      </w:rPr>
+    </w:lvl>
+    <w:lvl w:ilvl="6" w:tplc="04090001" w:tentative="1">
+      <w:start w:val="1"/>
+      <w:numFmt w:val="bullet"/>
+      <w:lvlText w:val=""/>
+      <w:lvlJc w:val="left"/>
+      <w:pPr>
+        <w:ind w:left="5400" w:hanging="360"/>
+      </w:pPr>
+      <w:rPr>
+        <w:rFonts w:ascii="Symbol" w:hAnsi="Symbol" w:hint="default"/>
+      </w:rPr>
+    </w:lvl>
+    <w:lvl w:ilvl="7" w:tplc="04090003" w:tentative="1">
+      <w:start w:val="1"/>
+      <w:numFmt w:val="bullet"/>
+      <w:lvlText w:val="o"/>
+      <w:lvlJc w:val="left"/>
+      <w:pPr>
+        <w:ind w:left="6120" w:hanging="360"/>
+      </w:pPr>
+      <w:rPr>
+        <w:rFonts w:ascii="Courier New" w:hAnsi="Courier New" w:cs="Courier New" w:hint="default"/>
+      </w:rPr>
+    </w:lvl>
+    <w:lvl w:ilvl="8" w:tplc="04090005" w:tentative="1">
+      <w:start w:val="1"/>
+      <w:numFmt w:val="bullet"/>
+      <w:lvlText w:val=""/>
+      <w:lvlJc w:val="left"/>
+      <w:pPr>
+        <w:ind w:left="6840" w:hanging="360"/>
+      </w:pPr>
+      <w:rPr>
+        <w:rFonts w:ascii="Wingdings" w:hAnsi="Wingdings" w:hint="default"/>
+      </w:rPr>
+    </w:lvl>
+  </w:abstractNum>
+  <w:abstractNum w:abstractNumId="5" w15:restartNumberingAfterBreak="0">
     <w:nsid w:val="688A496A"/>
     <w:multiLevelType w:val="hybridMultilevel"/>
     <w:tmpl w:val="50342B8C"/>
-    <w:lvl w:ilvl="0">
+    <w:lvl w:ilvl="0" w:tplc="FFFFFFFF">
       <w:start w:val="1"/>
       <w:numFmt w:val="bullet"/>
       <w:lvlText w:val="●"/>
@@ -2784,7 +3101,7 @@
         <w:ind w:left="720" w:hanging="360"/>
       </w:pPr>
       <w:rPr>
-        <w:rFonts w:hint="default" w:ascii="Symbol" w:hAnsi="Symbol"/>
+        <w:rFonts w:ascii="Symbol" w:hAnsi="Symbol" w:hint="default"/>
       </w:rPr>
     </w:lvl>
     <w:lvl w:ilvl="1" w:tplc="28B641C2">
@@ -2861,14 +3178,22 @@
     </w:lvl>
   </w:abstractNum>
   <w:num w:numId="1" w16cid:durableId="551386942">
-    <w:abstractNumId w:val="2"/>
-    <w:lvlOverride w:ilvl="0"/>
+    <w:abstractNumId w:val="5"/>
   </w:num>
   <w:num w:numId="2" w16cid:durableId="1118648316">
-    <w:abstractNumId w:val="0"/>
+    <w:abstractNumId w:val="1"/>
   </w:num>
   <w:num w:numId="3" w16cid:durableId="1421370938">
-    <w:abstractNumId w:val="1"/>
+    <w:abstractNumId w:val="3"/>
+  </w:num>
+  <w:num w:numId="4" w16cid:durableId="1636763962">
+    <w:abstractNumId w:val="2"/>
+  </w:num>
+  <w:num w:numId="5" w16cid:durableId="402676810">
+    <w:abstractNumId w:val="4"/>
+  </w:num>
+  <w:num w:numId="6" w16cid:durableId="80568966">
+    <w:abstractNumId w:val="0"/>
   </w:num>
 </w:numbering>
 </file>
@@ -2878,7 +3203,7 @@
   <w:docDefaults>
     <w:rPrDefault>
       <w:rPr>
-        <w:rFonts w:ascii="Times New Roman" w:hAnsi="Times New Roman" w:eastAsia="Times New Roman" w:cs="Times New Roman"/>
+        <w:rFonts w:ascii="Times New Roman" w:eastAsia="Times New Roman" w:hAnsi="Times New Roman" w:cs="Times New Roman"/>
         <w:lang w:val="en-US" w:eastAsia="en-US" w:bidi="ar-SA"/>
       </w:rPr>
     </w:rPrDefault>
@@ -2887,14 +3212,14 @@
   <w:latentStyles w:defLockedState="0" w:defUIPriority="99" w:defSemiHidden="0" w:defUnhideWhenUsed="0" w:defQFormat="0" w:count="376">
     <w:lsdException w:name="Normal" w:uiPriority="0" w:qFormat="1"/>
     <w:lsdException w:name="heading 1" w:uiPriority="9" w:qFormat="1"/>
-    <w:lsdException w:name="heading 2" w:uiPriority="9" w:semiHidden="1" w:unhideWhenUsed="1" w:qFormat="1"/>
-    <w:lsdException w:name="heading 3" w:uiPriority="9" w:semiHidden="1" w:unhideWhenUsed="1" w:qFormat="1"/>
-    <w:lsdException w:name="heading 4" w:uiPriority="9" w:semiHidden="1" w:unhideWhenUsed="1" w:qFormat="1"/>
-    <w:lsdException w:name="heading 5" w:uiPriority="9" w:semiHidden="1" w:unhideWhenUsed="1" w:qFormat="1"/>
-    <w:lsdException w:name="heading 6" w:uiPriority="9" w:semiHidden="1" w:unhideWhenUsed="1" w:qFormat="1"/>
-    <w:lsdException w:name="heading 7" w:uiPriority="9" w:semiHidden="1" w:unhideWhenUsed="1" w:qFormat="1"/>
-    <w:lsdException w:name="heading 8" w:uiPriority="9" w:semiHidden="1" w:unhideWhenUsed="1" w:qFormat="1"/>
-    <w:lsdException w:name="heading 9" w:uiPriority="9" w:semiHidden="1" w:unhideWhenUsed="1" w:qFormat="1"/>
+    <w:lsdException w:name="heading 2" w:semiHidden="1" w:uiPriority="9" w:unhideWhenUsed="1" w:qFormat="1"/>
+    <w:lsdException w:name="heading 3" w:semiHidden="1" w:uiPriority="9" w:unhideWhenUsed="1" w:qFormat="1"/>
+    <w:lsdException w:name="heading 4" w:semiHidden="1" w:uiPriority="9" w:unhideWhenUsed="1" w:qFormat="1"/>
+    <w:lsdException w:name="heading 5" w:semiHidden="1" w:uiPriority="9" w:unhideWhenUsed="1" w:qFormat="1"/>
+    <w:lsdException w:name="heading 6" w:semiHidden="1" w:uiPriority="9" w:unhideWhenUsed="1" w:qFormat="1"/>
+    <w:lsdException w:name="heading 7" w:semiHidden="1" w:uiPriority="9" w:unhideWhenUsed="1" w:qFormat="1"/>
+    <w:lsdException w:name="heading 8" w:semiHidden="1" w:uiPriority="9" w:unhideWhenUsed="1" w:qFormat="1"/>
+    <w:lsdException w:name="heading 9" w:semiHidden="1" w:uiPriority="9" w:unhideWhenUsed="1" w:qFormat="1"/>
     <w:lsdException w:name="index 1" w:semiHidden="1" w:unhideWhenUsed="1"/>
     <w:lsdException w:name="index 2" w:semiHidden="1" w:unhideWhenUsed="1"/>
     <w:lsdException w:name="index 3" w:semiHidden="1" w:unhideWhenUsed="1"/>
@@ -2904,22 +3229,22 @@
     <w:lsdException w:name="index 7" w:semiHidden="1" w:unhideWhenUsed="1"/>
     <w:lsdException w:name="index 8" w:semiHidden="1" w:unhideWhenUsed="1"/>
     <w:lsdException w:name="index 9" w:semiHidden="1" w:unhideWhenUsed="1"/>
-    <w:lsdException w:name="toc 1" w:uiPriority="39" w:semiHidden="1" w:unhideWhenUsed="1"/>
-    <w:lsdException w:name="toc 2" w:uiPriority="39" w:semiHidden="1" w:unhideWhenUsed="1"/>
-    <w:lsdException w:name="toc 3" w:uiPriority="39" w:semiHidden="1" w:unhideWhenUsed="1"/>
-    <w:lsdException w:name="toc 4" w:uiPriority="39" w:semiHidden="1" w:unhideWhenUsed="1"/>
-    <w:lsdException w:name="toc 5" w:uiPriority="39" w:semiHidden="1" w:unhideWhenUsed="1"/>
-    <w:lsdException w:name="toc 6" w:uiPriority="39" w:semiHidden="1" w:unhideWhenUsed="1"/>
-    <w:lsdException w:name="toc 7" w:uiPriority="39" w:semiHidden="1" w:unhideWhenUsed="1"/>
-    <w:lsdException w:name="toc 8" w:uiPriority="39" w:semiHidden="1" w:unhideWhenUsed="1"/>
-    <w:lsdException w:name="toc 9" w:uiPriority="39" w:semiHidden="1" w:unhideWhenUsed="1"/>
+    <w:lsdException w:name="toc 1" w:semiHidden="1" w:uiPriority="39" w:unhideWhenUsed="1"/>
+    <w:lsdException w:name="toc 2" w:semiHidden="1" w:uiPriority="39" w:unhideWhenUsed="1"/>
+    <w:lsdException w:name="toc 3" w:semiHidden="1" w:uiPriority="39" w:unhideWhenUsed="1"/>
+    <w:lsdException w:name="toc 4" w:semiHidden="1" w:uiPriority="39" w:unhideWhenUsed="1"/>
+    <w:lsdException w:name="toc 5" w:semiHidden="1" w:uiPriority="39" w:unhideWhenUsed="1"/>
+    <w:lsdException w:name="toc 6" w:semiHidden="1" w:uiPriority="39" w:unhideWhenUsed="1"/>
+    <w:lsdException w:name="toc 7" w:semiHidden="1" w:uiPriority="39" w:unhideWhenUsed="1"/>
+    <w:lsdException w:name="toc 8" w:semiHidden="1" w:uiPriority="39" w:unhideWhenUsed="1"/>
+    <w:lsdException w:name="toc 9" w:semiHidden="1" w:uiPriority="39" w:unhideWhenUsed="1"/>
     <w:lsdException w:name="Normal Indent" w:semiHidden="1" w:unhideWhenUsed="1"/>
     <w:lsdException w:name="footnote text" w:semiHidden="1" w:unhideWhenUsed="1"/>
     <w:lsdException w:name="annotation text" w:semiHidden="1" w:unhideWhenUsed="1"/>
     <w:lsdException w:name="header" w:semiHidden="1" w:unhideWhenUsed="1"/>
     <w:lsdException w:name="footer" w:semiHidden="1" w:unhideWhenUsed="1"/>
     <w:lsdException w:name="index heading" w:semiHidden="1" w:unhideWhenUsed="1"/>
-    <w:lsdException w:name="caption" w:uiPriority="35" w:semiHidden="1" w:unhideWhenUsed="1" w:qFormat="1"/>
+    <w:lsdException w:name="caption" w:semiHidden="1" w:uiPriority="35" w:unhideWhenUsed="1" w:qFormat="1"/>
     <w:lsdException w:name="table of figures" w:semiHidden="1" w:unhideWhenUsed="1"/>
     <w:lsdException w:name="envelope address" w:semiHidden="1" w:unhideWhenUsed="1"/>
     <w:lsdException w:name="envelope return" w:semiHidden="1" w:unhideWhenUsed="1"/>
@@ -2950,7 +3275,7 @@
     <w:lsdException w:name="Title" w:uiPriority="10" w:qFormat="1"/>
     <w:lsdException w:name="Closing" w:semiHidden="1" w:unhideWhenUsed="1"/>
     <w:lsdException w:name="Signature" w:semiHidden="1" w:unhideWhenUsed="1"/>
-    <w:lsdException w:name="Default Paragraph Font" w:uiPriority="1" w:semiHidden="1" w:unhideWhenUsed="1"/>
+    <w:lsdException w:name="Default Paragraph Font" w:semiHidden="1" w:uiPriority="1" w:unhideWhenUsed="1"/>
     <w:lsdException w:name="Body Text" w:semiHidden="1" w:unhideWhenUsed="1"/>
     <w:lsdException w:name="Body Text Indent" w:semiHidden="1" w:unhideWhenUsed="1"/>
     <w:lsdException w:name="List Continue" w:semiHidden="1" w:unhideWhenUsed="1"/>
@@ -3150,8 +3475,8 @@
     <w:lsdException w:name="Subtle Reference" w:uiPriority="31" w:qFormat="1"/>
     <w:lsdException w:name="Intense Reference" w:uiPriority="32" w:qFormat="1"/>
     <w:lsdException w:name="Book Title" w:uiPriority="33" w:qFormat="1"/>
-    <w:lsdException w:name="Bibliography" w:uiPriority="37" w:semiHidden="1" w:unhideWhenUsed="1"/>
-    <w:lsdException w:name="TOC Heading" w:uiPriority="39" w:semiHidden="1" w:unhideWhenUsed="1" w:qFormat="1"/>
+    <w:lsdException w:name="Bibliography" w:semiHidden="1" w:uiPriority="37" w:unhideWhenUsed="1"/>
+    <w:lsdException w:name="TOC Heading" w:semiHidden="1" w:uiPriority="39" w:unhideWhenUsed="1" w:qFormat="1"/>
     <w:lsdException w:name="Plain Table 1" w:uiPriority="41"/>
     <w:lsdException w:name="Plain Table 2" w:uiPriority="42"/>
     <w:lsdException w:name="Plain Table 3" w:uiPriority="43"/>
@@ -3262,7 +3587,7 @@
     <w:lsdException w:name="Unresolved Mention" w:semiHidden="1" w:unhideWhenUsed="1"/>
     <w:lsdException w:name="Smart Link" w:semiHidden="1" w:unhideWhenUsed="1"/>
   </w:latentStyles>
-  <w:style w:type="paragraph" w:styleId="Normal" w:default="1">
+  <w:style w:type="paragraph" w:default="1" w:styleId="Normal">
     <w:name w:val="Normal"/>
     <w:qFormat/>
   </w:style>
@@ -3275,7 +3600,7 @@
       <w:outlineLvl w:val="0"/>
     </w:pPr>
     <w:rPr>
-      <w:rFonts w:ascii="Segoe UI" w:hAnsi="Segoe UI" w:eastAsia="Segoe UI" w:cs="Segoe UI"/>
+      <w:rFonts w:ascii="Segoe UI" w:eastAsia="Segoe UI" w:hAnsi="Segoe UI" w:cs="Segoe UI"/>
       <w:b/>
       <w:bCs/>
       <w:color w:val="005366"/>
@@ -3352,13 +3677,13 @@
       <w:color w:val="1F4D78"/>
     </w:rPr>
   </w:style>
-  <w:style w:type="character" w:styleId="DefaultParagraphFont" w:default="1">
+  <w:style w:type="character" w:default="1" w:styleId="DefaultParagraphFont">
     <w:name w:val="Default Paragraph Font"/>
     <w:uiPriority w:val="1"/>
     <w:semiHidden/>
     <w:unhideWhenUsed/>
   </w:style>
-  <w:style w:type="table" w:styleId="TableNormal" w:default="1">
+  <w:style w:type="table" w:default="1" w:styleId="TableNormal">
     <w:name w:val="Normal Table"/>
     <w:uiPriority w:val="99"/>
     <w:semiHidden/>
@@ -3373,7 +3698,7 @@
       </w:tblCellMar>
     </w:tblPr>
   </w:style>
-  <w:style w:type="numbering" w:styleId="NoList" w:default="1">
+  <w:style w:type="numbering" w:default="1" w:styleId="NoList">
     <w:name w:val="No List"/>
     <w:uiPriority w:val="99"/>
     <w:semiHidden/>
@@ -3388,7 +3713,7 @@
       <w:szCs w:val="56"/>
     </w:rPr>
   </w:style>
-  <w:style w:type="paragraph" w:styleId="Strong1" w:customStyle="1">
+  <w:style w:type="paragraph" w:customStyle="1" w:styleId="Strong1">
     <w:name w:val="Strong1"/>
     <w:qFormat/>
     <w:rPr>
@@ -3425,7 +3750,7 @@
     <w:semiHidden/>
     <w:unhideWhenUsed/>
   </w:style>
-  <w:style w:type="character" w:styleId="FootnoteTextChar" w:customStyle="1">
+  <w:style w:type="character" w:customStyle="1" w:styleId="FootnoteTextChar">
     <w:name w:val="Footnote Text Char"/>
     <w:link w:val="FootnoteText"/>
     <w:uiPriority w:val="99"/>
@@ -3436,13 +3761,13 @@
       <w:szCs w:val="20"/>
     </w:rPr>
   </w:style>
-  <w:style w:type="paragraph" w:styleId="PageContextTitleStyle" w:customStyle="1">
+  <w:style w:type="paragraph" w:customStyle="1" w:styleId="PageContextTitleStyle">
     <w:name w:val="Page Context Title Style"/>
     <w:pPr>
       <w:spacing w:before="144" w:after="72" w:line="276" w:lineRule="auto"/>
     </w:pPr>
     <w:rPr>
-      <w:rFonts w:ascii="Segoe UI" w:hAnsi="Segoe UI" w:eastAsia="Segoe UI" w:cs="Segoe UI"/>
+      <w:rFonts w:ascii="Segoe UI" w:eastAsia="Segoe UI" w:hAnsi="Segoe UI" w:cs="Segoe UI"/>
       <w:b/>
       <w:bCs/>
       <w:color w:val="ED7D31"/>
@@ -3450,13 +3775,13 @@
       <w:szCs w:val="24"/>
     </w:rPr>
   </w:style>
-  <w:style w:type="paragraph" w:styleId="LinkStyle" w:customStyle="1">
+  <w:style w:type="paragraph" w:customStyle="1" w:styleId="LinkStyle">
     <w:name w:val="Link Style"/>
     <w:pPr>
       <w:spacing w:before="144" w:after="72" w:line="276" w:lineRule="auto"/>
     </w:pPr>
     <w:rPr>
-      <w:rFonts w:ascii="Segoe UI" w:hAnsi="Segoe UI" w:eastAsia="Segoe UI" w:cs="Segoe UI"/>
+      <w:rFonts w:ascii="Segoe UI" w:eastAsia="Segoe UI" w:hAnsi="Segoe UI" w:cs="Segoe UI"/>
       <w:b/>
       <w:bCs/>
       <w:color w:val="2E74B5"/>
@@ -3465,38 +3790,38 @@
       <w:u w:val="single" w:color="2E74B5"/>
     </w:rPr>
   </w:style>
-  <w:style w:type="paragraph" w:styleId="ParagraphTextStyle" w:customStyle="1">
+  <w:style w:type="paragraph" w:customStyle="1" w:styleId="ParagraphTextStyle">
     <w:name w:val="Paragraph Text Style"/>
     <w:pPr>
       <w:spacing w:before="144" w:after="72" w:line="276" w:lineRule="auto"/>
     </w:pPr>
     <w:rPr>
-      <w:rFonts w:ascii="Segoe UI" w:hAnsi="Segoe UI" w:eastAsia="Segoe UI" w:cs="Segoe UI"/>
+      <w:rFonts w:ascii="Segoe UI" w:eastAsia="Segoe UI" w:hAnsi="Segoe UI" w:cs="Segoe UI"/>
       <w:color w:val="000000"/>
       <w:sz w:val="26"/>
       <w:szCs w:val="26"/>
     </w:rPr>
   </w:style>
-  <w:style w:type="paragraph" w:styleId="CitationStyle" w:customStyle="1">
+  <w:style w:type="paragraph" w:customStyle="1" w:styleId="CitationStyle">
     <w:name w:val="Citation Style"/>
     <w:rPr>
-      <w:rFonts w:ascii="Segoe UI" w:hAnsi="Segoe UI" w:eastAsia="Segoe UI" w:cs="Segoe UI"/>
+      <w:rFonts w:ascii="Segoe UI" w:eastAsia="Segoe UI" w:hAnsi="Segoe UI" w:cs="Segoe UI"/>
       <w:color w:val="000000"/>
     </w:rPr>
   </w:style>
-  <w:style w:type="paragraph" w:styleId="HeaderStyle" w:customStyle="1">
+  <w:style w:type="paragraph" w:customStyle="1" w:styleId="HeaderStyle">
     <w:name w:val="Header Style"/>
     <w:rPr>
-      <w:rFonts w:ascii="Segoe UI" w:hAnsi="Segoe UI" w:eastAsia="Segoe UI" w:cs="Segoe UI"/>
+      <w:rFonts w:ascii="Segoe UI" w:eastAsia="Segoe UI" w:hAnsi="Segoe UI" w:cs="Segoe UI"/>
       <w:color w:val="767676"/>
       <w:sz w:val="24"/>
       <w:szCs w:val="24"/>
     </w:rPr>
   </w:style>
-  <w:style w:type="paragraph" w:styleId="CodeStyle" w:customStyle="1">
+  <w:style w:type="paragraph" w:customStyle="1" w:styleId="CodeStyle">
     <w:name w:val="Code Style"/>
     <w:rPr>
-      <w:rFonts w:ascii="Consolas" w:hAnsi="Consolas" w:eastAsia="Consolas" w:cs="Consolas"/>
+      <w:rFonts w:ascii="Consolas" w:eastAsia="Consolas" w:hAnsi="Consolas" w:cs="Consolas"/>
       <w:sz w:val="24"/>
       <w:szCs w:val="24"/>
     </w:rPr>
@@ -3515,7 +3840,7 @@
       </w:tabs>
     </w:pPr>
   </w:style>
-  <w:style w:type="character" w:styleId="HeaderChar" w:customStyle="1">
+  <w:style w:type="character" w:customStyle="1" w:styleId="HeaderChar">
     <w:name w:val="Header Char"/>
     <w:basedOn w:val="DefaultParagraphFont"/>
     <w:link w:val="Header"/>
@@ -3536,7 +3861,7 @@
       </w:tabs>
     </w:pPr>
   </w:style>
-  <w:style w:type="character" w:styleId="FooterChar" w:customStyle="1">
+  <w:style w:type="character" w:customStyle="1" w:styleId="FooterChar">
     <w:name w:val="Footer Char"/>
     <w:basedOn w:val="DefaultParagraphFont"/>
     <w:link w:val="Footer"/>
@@ -3576,12 +3901,12 @@
     <w:rsid w:val="00A16429"/>
     <w:tblPr>
       <w:tblBorders>
-        <w:top w:val="single" w:color="auto" w:sz="4" w:space="0"/>
-        <w:left w:val="single" w:color="auto" w:sz="4" w:space="0"/>
-        <w:bottom w:val="single" w:color="auto" w:sz="4" w:space="0"/>
-        <w:right w:val="single" w:color="auto" w:sz="4" w:space="0"/>
-        <w:insideH w:val="single" w:color="auto" w:sz="4" w:space="0"/>
-        <w:insideV w:val="single" w:color="auto" w:sz="4" w:space="0"/>
+        <w:top w:val="single" w:sz="4" w:space="0" w:color="auto"/>
+        <w:left w:val="single" w:sz="4" w:space="0" w:color="auto"/>
+        <w:bottom w:val="single" w:sz="4" w:space="0" w:color="auto"/>
+        <w:right w:val="single" w:sz="4" w:space="0" w:color="auto"/>
+        <w:insideH w:val="single" w:sz="4" w:space="0" w:color="auto"/>
+        <w:insideV w:val="single" w:sz="4" w:space="0" w:color="auto"/>
       </w:tblBorders>
     </w:tblPr>
   </w:style>
@@ -3597,7 +3922,7 @@
       <w:spacing w:after="200"/>
     </w:pPr>
     <w:rPr>
-      <w:rFonts w:asciiTheme="minorHAnsi" w:hAnsiTheme="minorHAnsi" w:eastAsiaTheme="minorHAnsi" w:cstheme="minorBidi"/>
+      <w:rFonts w:asciiTheme="minorHAnsi" w:eastAsiaTheme="minorHAnsi" w:hAnsiTheme="minorHAnsi" w:cstheme="minorBidi"/>
       <w:i/>
       <w:iCs/>
       <w:color w:val="44546A" w:themeColor="text2"/>

</xml_diff>

<commit_message>
cleaned up courses of action
</commit_message>
<xml_diff>
--- a/docs/documentation.docx
+++ b/docs/documentation.docx
@@ -742,13 +742,8 @@
         <w:t>This document serves as a comprehensive guide for the development and understanding of the software project titled "</w:t>
       </w:r>
       <w:r>
-        <w:t xml:space="preserve">Local </w:t>
-      </w:r>
-      <w:proofErr w:type="gramStart"/>
-      <w:r>
-        <w:t>Link</w:t>
-      </w:r>
-      <w:proofErr w:type="gramEnd"/>
+        <w:t>Local Link</w:t>
+      </w:r>
       <w:r>
         <w:t>"</w:t>
       </w:r>
@@ -1383,25 +1378,7 @@
               <w:pStyle w:val="Heading3"/>
             </w:pPr>
             <w:r>
-              <w:t>Remove job posting from list of available jobs</w:t>
-            </w:r>
-            <w:r>
-              <w:softHyphen/>
-            </w:r>
-            <w:r>
-              <w:softHyphen/>
-            </w:r>
-            <w:r>
-              <w:softHyphen/>
-            </w:r>
-            <w:r>
-              <w:softHyphen/>
-            </w:r>
-            <w:r>
-              <w:softHyphen/>
-            </w:r>
-            <w:r>
-              <w:softHyphen/>
+              <w:t>Accept job request from employer</w:t>
             </w:r>
           </w:p>
         </w:tc>
@@ -1488,7 +1465,7 @@
               <w:pStyle w:val="Heading3"/>
             </w:pPr>
             <w:r>
-              <w:t>Worker is on “available jobs,” page</w:t>
+              <w:t>Worker is on “available jobs” page</w:t>
             </w:r>
           </w:p>
         </w:tc>
@@ -1542,6 +1519,7 @@
           <w:b/>
           <w:bCs/>
         </w:rPr>
+        <w:lastRenderedPageBreak/>
         <w:t xml:space="preserve">Table </w:t>
       </w:r>
       <w:r>
@@ -1667,10 +1645,7 @@
           </w:tcPr>
           <w:p>
             <w:r>
-              <w:t xml:space="preserve">Worker </w:t>
-            </w:r>
-            <w:r>
-              <w:t>navigates through “jobs available,” page</w:t>
+              <w:t>Worker navigates through “jobs available,” page</w:t>
             </w:r>
           </w:p>
         </w:tc>
@@ -1678,11 +1653,7 @@
           <w:tcPr>
             <w:tcW w:w="4071" w:type="dxa"/>
           </w:tcPr>
-          <w:p>
-            <w:r>
-              <w:t>System provides all job requests</w:t>
-            </w:r>
-          </w:p>
+          <w:p/>
         </w:tc>
       </w:tr>
       <w:tr>
@@ -1700,11 +1671,7 @@
           <w:tcPr>
             <w:tcW w:w="4065" w:type="dxa"/>
           </w:tcPr>
-          <w:p>
-            <w:r>
-              <w:t>Worker can look through any requests and can accept them</w:t>
-            </w:r>
-          </w:p>
+          <w:p/>
         </w:tc>
         <w:tc>
           <w:tcPr>
@@ -1712,15 +1679,7 @@
           </w:tcPr>
           <w:p>
             <w:r>
-              <w:t xml:space="preserve">System provides worker information about the </w:t>
-            </w:r>
-            <w:proofErr w:type="gramStart"/>
-            <w:r>
-              <w:t>employers</w:t>
-            </w:r>
-            <w:proofErr w:type="gramEnd"/>
-            <w:r>
-              <w:t xml:space="preserve"> needs</w:t>
+              <w:t>System provides all job requests</w:t>
             </w:r>
           </w:p>
         </w:tc>
@@ -1740,14 +1699,99 @@
           <w:tcPr>
             <w:tcW w:w="4065" w:type="dxa"/>
           </w:tcPr>
-          <w:p>
-            <w:r>
-              <w:t>Worker can accept any request</w:t>
-            </w:r>
-            <w:r>
-              <w:t xml:space="preserve"> by clicking the “accept” button</w:t>
-            </w:r>
-          </w:p>
+          <w:p/>
+        </w:tc>
+        <w:tc>
+          <w:tcPr>
+            <w:tcW w:w="4071" w:type="dxa"/>
+          </w:tcPr>
+          <w:p>
+            <w:r>
+              <w:t xml:space="preserve">System provides worker information about the </w:t>
+            </w:r>
+            <w:proofErr w:type="gramStart"/>
+            <w:r>
+              <w:t>employers</w:t>
+            </w:r>
+            <w:proofErr w:type="gramEnd"/>
+            <w:r>
+              <w:t xml:space="preserve"> needs</w:t>
+            </w:r>
+          </w:p>
+        </w:tc>
+      </w:tr>
+      <w:tr>
+        <w:tc>
+          <w:tcPr>
+            <w:tcW w:w="880" w:type="dxa"/>
+          </w:tcPr>
+          <w:p>
+            <w:r>
+              <w:t>4</w:t>
+            </w:r>
+          </w:p>
+        </w:tc>
+        <w:tc>
+          <w:tcPr>
+            <w:tcW w:w="4065" w:type="dxa"/>
+          </w:tcPr>
+          <w:p>
+            <w:r>
+              <w:t>Worker can look through any requests and can accept them</w:t>
+            </w:r>
+          </w:p>
+        </w:tc>
+        <w:tc>
+          <w:tcPr>
+            <w:tcW w:w="4071" w:type="dxa"/>
+          </w:tcPr>
+          <w:p/>
+        </w:tc>
+      </w:tr>
+      <w:tr>
+        <w:tc>
+          <w:tcPr>
+            <w:tcW w:w="880" w:type="dxa"/>
+          </w:tcPr>
+          <w:p>
+            <w:r>
+              <w:t>5</w:t>
+            </w:r>
+          </w:p>
+        </w:tc>
+        <w:tc>
+          <w:tcPr>
+            <w:tcW w:w="4065" w:type="dxa"/>
+          </w:tcPr>
+          <w:p>
+            <w:r>
+              <w:t>Worker can accept any request by clicking the “accept” button</w:t>
+            </w:r>
+          </w:p>
+        </w:tc>
+        <w:tc>
+          <w:tcPr>
+            <w:tcW w:w="4071" w:type="dxa"/>
+          </w:tcPr>
+          <w:p/>
+        </w:tc>
+      </w:tr>
+      <w:tr>
+        <w:tc>
+          <w:tcPr>
+            <w:tcW w:w="880" w:type="dxa"/>
+          </w:tcPr>
+          <w:p>
+            <w:r>
+              <w:t>6</w:t>
+            </w:r>
+          </w:p>
+        </w:tc>
+        <w:tc>
+          <w:tcPr>
+            <w:tcW w:w="4065" w:type="dxa"/>
+          </w:tcPr>
+          <w:p/>
         </w:tc>
         <w:tc>
           <w:tcPr>
@@ -1770,7 +1814,7 @@
           </w:tcPr>
           <w:p>
             <w:r>
-              <w:t>4</w:t>
+              <w:t>7</w:t>
             </w:r>
           </w:p>
         </w:tc>
@@ -1786,10 +1830,7 @@
           </w:tcPr>
           <w:p>
             <w:r>
-              <w:t xml:space="preserve">System removes job from </w:t>
-            </w:r>
-            <w:r>
-              <w:t>“jobs available,” page</w:t>
+              <w:t>System removes job from “jobs available,” page</w:t>
             </w:r>
           </w:p>
         </w:tc>
@@ -1801,7 +1842,7 @@
           </w:tcPr>
           <w:p>
             <w:r>
-              <w:t>5</w:t>
+              <w:t>8</w:t>
             </w:r>
           </w:p>
         </w:tc>
@@ -1817,7 +1858,7 @@
           </w:tcPr>
           <w:p>
             <w:r>
-              <w:t>System pops up an option to automatically deny all other jobs</w:t>
+              <w:t>System removes worker from visible worker list</w:t>
             </w:r>
           </w:p>
         </w:tc>
@@ -1972,11 +2013,7 @@
           <w:tcPr>
             <w:tcW w:w="4071" w:type="dxa"/>
           </w:tcPr>
-          <w:p>
-            <w:r>
-              <w:t>System provides all job requests</w:t>
-            </w:r>
-          </w:p>
+          <w:p/>
         </w:tc>
       </w:tr>
       <w:tr>
@@ -1994,11 +2031,7 @@
           <w:tcPr>
             <w:tcW w:w="4064" w:type="dxa"/>
           </w:tcPr>
-          <w:p>
-            <w:r>
-              <w:t>Worker looks though all the job requests</w:t>
-            </w:r>
-          </w:p>
+          <w:p/>
         </w:tc>
         <w:tc>
           <w:tcPr>
@@ -2006,15 +2039,7 @@
           </w:tcPr>
           <w:p>
             <w:r>
-              <w:t xml:space="preserve">System provides worker information about the </w:t>
-            </w:r>
-            <w:proofErr w:type="gramStart"/>
-            <w:r>
-              <w:t>employers</w:t>
-            </w:r>
-            <w:proofErr w:type="gramEnd"/>
-            <w:r>
-              <w:t xml:space="preserve"> needs</w:t>
+              <w:t>System provides all job requests</w:t>
             </w:r>
           </w:p>
         </w:tc>
@@ -2034,17 +2059,25 @@
           <w:tcPr>
             <w:tcW w:w="4064" w:type="dxa"/>
           </w:tcPr>
-          <w:p>
-            <w:r>
-              <w:t>Worker accepts the request by personally contacting the employer</w:t>
-            </w:r>
-          </w:p>
+          <w:p/>
         </w:tc>
         <w:tc>
           <w:tcPr>
             <w:tcW w:w="4071" w:type="dxa"/>
           </w:tcPr>
-          <w:p/>
+          <w:p>
+            <w:r>
+              <w:t xml:space="preserve">System provides worker information about the </w:t>
+            </w:r>
+            <w:proofErr w:type="gramStart"/>
+            <w:r>
+              <w:t>employers</w:t>
+            </w:r>
+            <w:proofErr w:type="gramEnd"/>
+            <w:r>
+              <w:t xml:space="preserve"> needs</w:t>
+            </w:r>
+          </w:p>
         </w:tc>
       </w:tr>
       <w:tr>
@@ -2062,15 +2095,127 @@
           <w:tcPr>
             <w:tcW w:w="4064" w:type="dxa"/>
           </w:tcPr>
+          <w:p>
+            <w:r>
+              <w:t>Worker looks though all the job requests</w:t>
+            </w:r>
+          </w:p>
+        </w:tc>
+        <w:tc>
+          <w:tcPr>
+            <w:tcW w:w="4071" w:type="dxa"/>
+          </w:tcPr>
           <w:p/>
         </w:tc>
+      </w:tr>
+      <w:tr>
+        <w:tc>
+          <w:tcPr>
+            <w:tcW w:w="881" w:type="dxa"/>
+          </w:tcPr>
+          <w:p>
+            <w:r>
+              <w:t>5</w:t>
+            </w:r>
+          </w:p>
+        </w:tc>
+        <w:tc>
+          <w:tcPr>
+            <w:tcW w:w="4064" w:type="dxa"/>
+          </w:tcPr>
+          <w:p>
+            <w:r>
+              <w:t>Worker accepts the request by personally contacting the employer</w:t>
+            </w:r>
+          </w:p>
+        </w:tc>
         <w:tc>
           <w:tcPr>
             <w:tcW w:w="4071" w:type="dxa"/>
           </w:tcPr>
-          <w:p>
-            <w:r>
-              <w:t>After 30 days all job requests are automatically removed</w:t>
+          <w:p/>
+        </w:tc>
+      </w:tr>
+      <w:tr>
+        <w:tc>
+          <w:tcPr>
+            <w:tcW w:w="881" w:type="dxa"/>
+          </w:tcPr>
+          <w:p>
+            <w:r>
+              <w:t>6</w:t>
+            </w:r>
+          </w:p>
+        </w:tc>
+        <w:tc>
+          <w:tcPr>
+            <w:tcW w:w="4064" w:type="dxa"/>
+          </w:tcPr>
+          <w:p/>
+        </w:tc>
+        <w:tc>
+          <w:tcPr>
+            <w:tcW w:w="4071" w:type="dxa"/>
+          </w:tcPr>
+          <w:p>
+            <w:r>
+              <w:t>System notifies employer that request was accepted</w:t>
+            </w:r>
+          </w:p>
+        </w:tc>
+      </w:tr>
+      <w:tr>
+        <w:tc>
+          <w:tcPr>
+            <w:tcW w:w="881" w:type="dxa"/>
+          </w:tcPr>
+          <w:p>
+            <w:r>
+              <w:t>7</w:t>
+            </w:r>
+          </w:p>
+        </w:tc>
+        <w:tc>
+          <w:tcPr>
+            <w:tcW w:w="4064" w:type="dxa"/>
+          </w:tcPr>
+          <w:p/>
+        </w:tc>
+        <w:tc>
+          <w:tcPr>
+            <w:tcW w:w="4071" w:type="dxa"/>
+          </w:tcPr>
+          <w:p>
+            <w:r>
+              <w:t>System removes job from “jobs available,” page</w:t>
+            </w:r>
+          </w:p>
+        </w:tc>
+      </w:tr>
+      <w:tr>
+        <w:tc>
+          <w:tcPr>
+            <w:tcW w:w="881" w:type="dxa"/>
+          </w:tcPr>
+          <w:p>
+            <w:r>
+              <w:t>8</w:t>
+            </w:r>
+          </w:p>
+        </w:tc>
+        <w:tc>
+          <w:tcPr>
+            <w:tcW w:w="4064" w:type="dxa"/>
+          </w:tcPr>
+          <w:p/>
+        </w:tc>
+        <w:tc>
+          <w:tcPr>
+            <w:tcW w:w="4071" w:type="dxa"/>
+          </w:tcPr>
+          <w:p>
+            <w:r>
+              <w:t>System removes worker from visible worker list</w:t>
             </w:r>
           </w:p>
         </w:tc>
@@ -2245,10 +2390,7 @@
           </w:tcPr>
           <w:p>
             <w:r>
-              <w:t xml:space="preserve">Worker </w:t>
-            </w:r>
-            <w:r>
-              <w:t>stops using the app but doesn’t disable account</w:t>
+              <w:t>Worker stops using the app but doesn’t disable account</w:t>
             </w:r>
           </w:p>
         </w:tc>
@@ -2540,7 +2682,7 @@
         <w:noProof/>
         <w:color w:val="4472C4" w:themeColor="accent1"/>
       </w:rPr>
-      <w:t>5</w:t>
+      <w:t>6</w:t>
     </w:r>
     <w:r>
       <w:rPr>

</xml_diff>

<commit_message>
editing documentation to reflect mongo
</commit_message>
<xml_diff>
--- a/docs/documentation.docx
+++ b/docs/documentation.docx
@@ -2525,7 +2525,13 @@
         <w:t>Database</w:t>
       </w:r>
       <w:r>
-        <w:t>: MySQL for data storage.</w:t>
+        <w:t>: M</w:t>
+      </w:r>
+      <w:r>
+        <w:t>ongoDB</w:t>
+      </w:r>
+      <w:r>
+        <w:t xml:space="preserve"> for data storage.</w:t>
       </w:r>
     </w:p>
     <w:p>

</xml_diff>